<commit_message>
added day 2 assignments
</commit_message>
<xml_diff>
--- a/Assignment.docx
+++ b/Assignment.docx
@@ -299,14 +299,315 @@
         <w:t>10.  Get the text and print it “Please accept Terms and Conditions”</w:t>
       </w:r>
     </w:p>
+    <w:p>
+      <w:pPr>
+        <w:pStyle w:val="Heading3"/>
+        <w:rPr>
+          <w:rStyle w:val="SubtleEmphasis"/>
+          <w:b/>
+          <w:bCs/>
+        </w:rPr>
+      </w:pPr>
+      <w:bookmarkStart w:id="0" w:name="_Toc127286337"/>
+      <w:bookmarkStart w:id="1" w:name="_GoBack"/>
+      <w:bookmarkEnd w:id="1"/>
+      <w:r>
+        <w:rPr>
+          <w:rStyle w:val="SubtleEmphasis"/>
+          <w:b/>
+          <w:bCs/>
+        </w:rPr>
+        <w:t xml:space="preserve">Task </w:t>
+      </w:r>
+      <w:bookmarkEnd w:id="0"/>
+      <w:r>
+        <w:rPr>
+          <w:rStyle w:val="SubtleEmphasis"/>
+          <w:b/>
+          <w:bCs/>
+        </w:rPr>
+        <w:t>6</w:t>
+      </w:r>
+    </w:p>
+    <w:p>
+      <w:pPr>
+        <w:numPr>
+          <w:ilvl w:val="0"/>
+          <w:numId w:val="26"/>
+        </w:numPr>
+        <w:spacing w:after="0" w:line="254" w:lineRule="auto"/>
+        <w:rPr>
+          <w:color w:val="000000"/>
+        </w:rPr>
+      </w:pPr>
+      <w:r>
+        <w:rPr>
+          <w:color w:val="000000"/>
+        </w:rPr>
+        <w:t>Navigate onto http://demo.openemr.io/b/openemr/</w:t>
+      </w:r>
+    </w:p>
+    <w:p>
+      <w:pPr>
+        <w:numPr>
+          <w:ilvl w:val="0"/>
+          <w:numId w:val="26"/>
+        </w:numPr>
+        <w:spacing w:after="0" w:line="254" w:lineRule="auto"/>
+        <w:rPr>
+          <w:color w:val="000000"/>
+        </w:rPr>
+      </w:pPr>
+      <w:r>
+        <w:rPr>
+          <w:color w:val="000000"/>
+        </w:rPr>
+        <w:t>Update username as admin</w:t>
+      </w:r>
+    </w:p>
+    <w:p>
+      <w:pPr>
+        <w:numPr>
+          <w:ilvl w:val="0"/>
+          <w:numId w:val="26"/>
+        </w:numPr>
+        <w:spacing w:after="0" w:line="254" w:lineRule="auto"/>
+        <w:rPr>
+          <w:color w:val="000000"/>
+        </w:rPr>
+      </w:pPr>
+      <w:r>
+        <w:rPr>
+          <w:color w:val="000000"/>
+        </w:rPr>
+        <w:t>Update password as pass</w:t>
+      </w:r>
+    </w:p>
+    <w:p>
+      <w:pPr>
+        <w:numPr>
+          <w:ilvl w:val="0"/>
+          <w:numId w:val="26"/>
+        </w:numPr>
+        <w:spacing w:after="0" w:line="254" w:lineRule="auto"/>
+        <w:rPr>
+          <w:color w:val="000000"/>
+        </w:rPr>
+      </w:pPr>
+      <w:r>
+        <w:rPr>
+          <w:color w:val="000000"/>
+        </w:rPr>
+        <w:t>Select language as English (Indian)</w:t>
+      </w:r>
+    </w:p>
+    <w:p>
+      <w:pPr>
+        <w:numPr>
+          <w:ilvl w:val="0"/>
+          <w:numId w:val="26"/>
+        </w:numPr>
+        <w:spacing w:after="0" w:line="254" w:lineRule="auto"/>
+        <w:rPr>
+          <w:color w:val="000000"/>
+        </w:rPr>
+      </w:pPr>
+      <w:r>
+        <w:rPr>
+          <w:color w:val="000000"/>
+        </w:rPr>
+        <w:t>Click on the login button</w:t>
+      </w:r>
+    </w:p>
+    <w:p>
+      <w:pPr>
+        <w:numPr>
+          <w:ilvl w:val="0"/>
+          <w:numId w:val="26"/>
+        </w:numPr>
+        <w:spacing w:after="0" w:line="254" w:lineRule="auto"/>
+        <w:rPr>
+          <w:color w:val="000000"/>
+        </w:rPr>
+      </w:pPr>
+      <w:r>
+        <w:rPr>
+          <w:color w:val="000000"/>
+        </w:rPr>
+        <w:t xml:space="preserve">Click on Patient </w:t>
+      </w:r>
+      <w:r>
+        <w:rPr>
+          <w:color w:val="000000"/>
+        </w:rPr>
+        <w:t> Click New Search</w:t>
+      </w:r>
+    </w:p>
+    <w:p>
+      <w:pPr>
+        <w:numPr>
+          <w:ilvl w:val="0"/>
+          <w:numId w:val="26"/>
+        </w:numPr>
+        <w:spacing w:after="0" w:line="254" w:lineRule="auto"/>
+        <w:rPr>
+          <w:color w:val="000000"/>
+        </w:rPr>
+      </w:pPr>
+      <w:r>
+        <w:rPr>
+          <w:color w:val="000000"/>
+        </w:rPr>
+        <w:t>Add the first name, last name</w:t>
+      </w:r>
+    </w:p>
+    <w:p>
+      <w:pPr>
+        <w:numPr>
+          <w:ilvl w:val="0"/>
+          <w:numId w:val="26"/>
+        </w:numPr>
+        <w:spacing w:after="0" w:line="254" w:lineRule="auto"/>
+        <w:rPr>
+          <w:color w:val="000000"/>
+        </w:rPr>
+      </w:pPr>
+      <w:r>
+        <w:rPr>
+          <w:color w:val="000000"/>
+        </w:rPr>
+        <w:t>Update DOB as today's date driver.findElement(By.id("form_DOB")).sendKeys("2021-12-");</w:t>
+      </w:r>
+    </w:p>
+    <w:p>
+      <w:pPr>
+        <w:numPr>
+          <w:ilvl w:val="0"/>
+          <w:numId w:val="26"/>
+        </w:numPr>
+        <w:spacing w:after="0" w:line="254" w:lineRule="auto"/>
+        <w:rPr>
+          <w:color w:val="000000"/>
+        </w:rPr>
+      </w:pPr>
+      <w:r>
+        <w:rPr>
+          <w:color w:val="000000"/>
+        </w:rPr>
+        <w:t>Update the gender</w:t>
+      </w:r>
+    </w:p>
+    <w:p>
+      <w:pPr>
+        <w:numPr>
+          <w:ilvl w:val="0"/>
+          <w:numId w:val="26"/>
+        </w:numPr>
+        <w:spacing w:after="0" w:line="254" w:lineRule="auto"/>
+        <w:rPr>
+          <w:color w:val="000000"/>
+        </w:rPr>
+      </w:pPr>
+      <w:r>
+        <w:rPr>
+          <w:color w:val="000000"/>
+        </w:rPr>
+        <w:t>. Click on the create new patient button above the form</w:t>
+      </w:r>
+    </w:p>
+    <w:p>
+      <w:pPr>
+        <w:numPr>
+          <w:ilvl w:val="0"/>
+          <w:numId w:val="26"/>
+        </w:numPr>
+        <w:spacing w:after="0" w:line="254" w:lineRule="auto"/>
+        <w:rPr>
+          <w:color w:val="000000"/>
+        </w:rPr>
+      </w:pPr>
+      <w:r>
+        <w:rPr>
+          <w:color w:val="000000"/>
+        </w:rPr>
+        <w:t>. Click on confirm create new patient button.</w:t>
+      </w:r>
+    </w:p>
+    <w:p>
+      <w:pPr>
+        <w:numPr>
+          <w:ilvl w:val="0"/>
+          <w:numId w:val="26"/>
+        </w:numPr>
+        <w:spacing w:after="0" w:line="254" w:lineRule="auto"/>
+        <w:rPr>
+          <w:color w:val="000000"/>
+        </w:rPr>
+      </w:pPr>
+      <w:r>
+        <w:rPr>
+          <w:color w:val="000000"/>
+        </w:rPr>
+        <w:t>. Print the text from alert box (if any error before handling alert add 5 sec wait)</w:t>
+      </w:r>
+    </w:p>
+    <w:p>
+      <w:pPr>
+        <w:numPr>
+          <w:ilvl w:val="0"/>
+          <w:numId w:val="26"/>
+        </w:numPr>
+        <w:spacing w:after="0" w:line="254" w:lineRule="auto"/>
+        <w:rPr>
+          <w:color w:val="000000"/>
+        </w:rPr>
+      </w:pPr>
+      <w:r>
+        <w:rPr>
+          <w:color w:val="000000"/>
+        </w:rPr>
+        <w:t>. Handle alert</w:t>
+      </w:r>
+    </w:p>
+    <w:p>
+      <w:pPr>
+        <w:numPr>
+          <w:ilvl w:val="0"/>
+          <w:numId w:val="26"/>
+        </w:numPr>
+        <w:spacing w:after="0" w:line="254" w:lineRule="auto"/>
+        <w:rPr>
+          <w:color w:val="000000"/>
+        </w:rPr>
+      </w:pPr>
+      <w:r>
+        <w:rPr>
+          <w:color w:val="000000"/>
+        </w:rPr>
+        <w:t>Close the Happy Birthday popup</w:t>
+      </w:r>
+    </w:p>
+    <w:p>
+      <w:pPr>
+        <w:numPr>
+          <w:ilvl w:val="0"/>
+          <w:numId w:val="26"/>
+        </w:numPr>
+        <w:spacing w:after="0" w:line="254" w:lineRule="auto"/>
+        <w:rPr>
+          <w:color w:val="000000"/>
+        </w:rPr>
+      </w:pPr>
+      <w:r>
+        <w:rPr>
+          <w:color w:val="000000"/>
+        </w:rPr>
+        <w:t>Get the added patient name and print in the console.</w:t>
+      </w:r>
+    </w:p>
     <w:p/>
     <w:p/>
     <w:p/>
-    <w:p/>
-    <w:p>
-      <w:bookmarkStart w:id="0" w:name="_GoBack"/>
-      <w:bookmarkEnd w:id="0"/>
-    </w:p>
     <w:sectPr>
       <w:pgSz w:w="12240" w:h="15840"/>
       <w:pgMar w:top="1440" w:right="1440" w:bottom="1440" w:left="1440" w:header="720" w:footer="720" w:gutter="0"/>
@@ -615,6 +916,119 @@
     </w:lvl>
   </w:abstractNum>
   <w:abstractNum w:abstractNumId="3">
+    <w:nsid w:val="08AC527D"/>
+    <w:multiLevelType w:val="multilevel"/>
+    <w:tmpl w:val="FB7454A2"/>
+    <w:lvl w:ilvl="0">
+      <w:start w:val="1"/>
+      <w:numFmt w:val="decimal"/>
+      <w:lvlText w:val="%1."/>
+      <w:lvlJc w:val="left"/>
+      <w:pPr>
+        <w:tabs>
+          <w:tab w:val="num" w:pos="810"/>
+        </w:tabs>
+        <w:ind w:left="810" w:hanging="360"/>
+      </w:pPr>
+    </w:lvl>
+    <w:lvl w:ilvl="1" w:tentative="1">
+      <w:start w:val="1"/>
+      <w:numFmt w:val="decimal"/>
+      <w:lvlText w:val="%2."/>
+      <w:lvlJc w:val="left"/>
+      <w:pPr>
+        <w:tabs>
+          <w:tab w:val="num" w:pos="1440"/>
+        </w:tabs>
+        <w:ind w:left="1440" w:hanging="360"/>
+      </w:pPr>
+    </w:lvl>
+    <w:lvl w:ilvl="2" w:tentative="1">
+      <w:start w:val="1"/>
+      <w:numFmt w:val="decimal"/>
+      <w:lvlText w:val="%3."/>
+      <w:lvlJc w:val="left"/>
+      <w:pPr>
+        <w:tabs>
+          <w:tab w:val="num" w:pos="2160"/>
+        </w:tabs>
+        <w:ind w:left="2160" w:hanging="360"/>
+      </w:pPr>
+    </w:lvl>
+    <w:lvl w:ilvl="3" w:tentative="1">
+      <w:start w:val="1"/>
+      <w:numFmt w:val="decimal"/>
+      <w:lvlText w:val="%4."/>
+      <w:lvlJc w:val="left"/>
+      <w:pPr>
+        <w:tabs>
+          <w:tab w:val="num" w:pos="2880"/>
+        </w:tabs>
+        <w:ind w:left="2880" w:hanging="360"/>
+      </w:pPr>
+    </w:lvl>
+    <w:lvl w:ilvl="4" w:tentative="1">
+      <w:start w:val="1"/>
+      <w:numFmt w:val="decimal"/>
+      <w:lvlText w:val="%5."/>
+      <w:lvlJc w:val="left"/>
+      <w:pPr>
+        <w:tabs>
+          <w:tab w:val="num" w:pos="3600"/>
+        </w:tabs>
+        <w:ind w:left="3600" w:hanging="360"/>
+      </w:pPr>
+    </w:lvl>
+    <w:lvl w:ilvl="5" w:tentative="1">
+      <w:start w:val="1"/>
+      <w:numFmt w:val="decimal"/>
+      <w:lvlText w:val="%6."/>
+      <w:lvlJc w:val="left"/>
+      <w:pPr>
+        <w:tabs>
+          <w:tab w:val="num" w:pos="4320"/>
+        </w:tabs>
+        <w:ind w:left="4320" w:hanging="360"/>
+      </w:pPr>
+    </w:lvl>
+    <w:lvl w:ilvl="6" w:tentative="1">
+      <w:start w:val="1"/>
+      <w:numFmt w:val="decimal"/>
+      <w:lvlText w:val="%7."/>
+      <w:lvlJc w:val="left"/>
+      <w:pPr>
+        <w:tabs>
+          <w:tab w:val="num" w:pos="5040"/>
+        </w:tabs>
+        <w:ind w:left="5040" w:hanging="360"/>
+      </w:pPr>
+    </w:lvl>
+    <w:lvl w:ilvl="7" w:tentative="1">
+      <w:start w:val="1"/>
+      <w:numFmt w:val="decimal"/>
+      <w:lvlText w:val="%8."/>
+      <w:lvlJc w:val="left"/>
+      <w:pPr>
+        <w:tabs>
+          <w:tab w:val="num" w:pos="5760"/>
+        </w:tabs>
+        <w:ind w:left="5760" w:hanging="360"/>
+      </w:pPr>
+    </w:lvl>
+    <w:lvl w:ilvl="8" w:tentative="1">
+      <w:start w:val="1"/>
+      <w:numFmt w:val="decimal"/>
+      <w:lvlText w:val="%9."/>
+      <w:lvlJc w:val="left"/>
+      <w:pPr>
+        <w:tabs>
+          <w:tab w:val="num" w:pos="6480"/>
+        </w:tabs>
+        <w:ind w:left="6480" w:hanging="360"/>
+      </w:pPr>
+    </w:lvl>
+  </w:abstractNum>
+  <w:abstractNum w:abstractNumId="4">
     <w:nsid w:val="0E823C40"/>
     <w:multiLevelType w:val="hybridMultilevel"/>
     <w:tmpl w:val="55AAE0CE"/>
@@ -727,7 +1141,7 @@
       </w:rPr>
     </w:lvl>
   </w:abstractNum>
-  <w:abstractNum w:abstractNumId="4">
+  <w:abstractNum w:abstractNumId="5">
     <w:nsid w:val="144E3BC4"/>
     <w:multiLevelType w:val="hybridMultilevel"/>
     <w:tmpl w:val="FFFFFFFF"/>
@@ -813,7 +1227,7 @@
       </w:pPr>
     </w:lvl>
   </w:abstractNum>
-  <w:abstractNum w:abstractNumId="5">
+  <w:abstractNum w:abstractNumId="6">
     <w:nsid w:val="16572F5F"/>
     <w:multiLevelType w:val="hybridMultilevel"/>
     <w:tmpl w:val="7D72F70A"/>
@@ -899,7 +1313,7 @@
       </w:pPr>
     </w:lvl>
   </w:abstractNum>
-  <w:abstractNum w:abstractNumId="6">
+  <w:abstractNum w:abstractNumId="7">
     <w:nsid w:val="18564DE7"/>
     <w:multiLevelType w:val="hybridMultilevel"/>
     <w:tmpl w:val="B70CC688"/>
@@ -985,7 +1399,7 @@
       </w:pPr>
     </w:lvl>
   </w:abstractNum>
-  <w:abstractNum w:abstractNumId="7">
+  <w:abstractNum w:abstractNumId="8">
     <w:nsid w:val="1F8739D9"/>
     <w:multiLevelType w:val="hybridMultilevel"/>
     <w:tmpl w:val="D9F2969C"/>
@@ -1071,7 +1485,7 @@
       </w:pPr>
     </w:lvl>
   </w:abstractNum>
-  <w:abstractNum w:abstractNumId="8">
+  <w:abstractNum w:abstractNumId="9">
     <w:nsid w:val="21590071"/>
     <w:multiLevelType w:val="hybridMultilevel"/>
     <w:tmpl w:val="3342F85C"/>
@@ -1184,7 +1598,7 @@
       </w:rPr>
     </w:lvl>
   </w:abstractNum>
-  <w:abstractNum w:abstractNumId="9">
+  <w:abstractNum w:abstractNumId="10">
     <w:nsid w:val="2E5E18B9"/>
     <w:multiLevelType w:val="hybridMultilevel"/>
     <w:tmpl w:val="B70CC688"/>
@@ -1270,7 +1684,7 @@
       </w:pPr>
     </w:lvl>
   </w:abstractNum>
-  <w:abstractNum w:abstractNumId="10">
+  <w:abstractNum w:abstractNumId="11">
     <w:nsid w:val="35857678"/>
     <w:multiLevelType w:val="hybridMultilevel"/>
     <w:tmpl w:val="ECAC1D24"/>
@@ -1383,7 +1797,7 @@
       </w:rPr>
     </w:lvl>
   </w:abstractNum>
-  <w:abstractNum w:abstractNumId="11">
+  <w:abstractNum w:abstractNumId="12">
     <w:nsid w:val="36407AE8"/>
     <w:multiLevelType w:val="hybridMultilevel"/>
     <w:tmpl w:val="FFFFFFFF"/>
@@ -1469,7 +1883,7 @@
       </w:pPr>
     </w:lvl>
   </w:abstractNum>
-  <w:abstractNum w:abstractNumId="12">
+  <w:abstractNum w:abstractNumId="13">
     <w:nsid w:val="36E1264B"/>
     <w:multiLevelType w:val="hybridMultilevel"/>
     <w:tmpl w:val="7F8824B0"/>
@@ -1555,7 +1969,7 @@
       </w:pPr>
     </w:lvl>
   </w:abstractNum>
-  <w:abstractNum w:abstractNumId="13">
+  <w:abstractNum w:abstractNumId="14">
     <w:nsid w:val="3AFE6322"/>
     <w:multiLevelType w:val="hybridMultilevel"/>
     <w:tmpl w:val="B70CC688"/>
@@ -1641,7 +2055,7 @@
       </w:pPr>
     </w:lvl>
   </w:abstractNum>
-  <w:abstractNum w:abstractNumId="14">
+  <w:abstractNum w:abstractNumId="15">
     <w:nsid w:val="3DD01E88"/>
     <w:multiLevelType w:val="hybridMultilevel"/>
     <w:tmpl w:val="23002BBE"/>
@@ -1727,7 +2141,7 @@
       </w:pPr>
     </w:lvl>
   </w:abstractNum>
-  <w:abstractNum w:abstractNumId="15">
+  <w:abstractNum w:abstractNumId="16">
     <w:nsid w:val="43FE25AE"/>
     <w:multiLevelType w:val="hybridMultilevel"/>
     <w:tmpl w:val="FFFFFFFF"/>
@@ -1813,7 +2227,7 @@
       </w:pPr>
     </w:lvl>
   </w:abstractNum>
-  <w:abstractNum w:abstractNumId="16">
+  <w:abstractNum w:abstractNumId="17">
     <w:nsid w:val="59276E6E"/>
     <w:multiLevelType w:val="hybridMultilevel"/>
     <w:tmpl w:val="B8C611BA"/>
@@ -1902,7 +2316,7 @@
       </w:pPr>
     </w:lvl>
   </w:abstractNum>
-  <w:abstractNum w:abstractNumId="17">
+  <w:abstractNum w:abstractNumId="18">
     <w:nsid w:val="5BD54BE3"/>
     <w:multiLevelType w:val="hybridMultilevel"/>
     <w:tmpl w:val="B70CC688"/>
@@ -1988,7 +2402,7 @@
       </w:pPr>
     </w:lvl>
   </w:abstractNum>
-  <w:abstractNum w:abstractNumId="18">
+  <w:abstractNum w:abstractNumId="19">
     <w:nsid w:val="5C236B2C"/>
     <w:multiLevelType w:val="hybridMultilevel"/>
     <w:tmpl w:val="B70CC688"/>
@@ -2074,7 +2488,7 @@
       </w:pPr>
     </w:lvl>
   </w:abstractNum>
-  <w:abstractNum w:abstractNumId="19">
+  <w:abstractNum w:abstractNumId="20">
     <w:nsid w:val="5EB47C6A"/>
     <w:multiLevelType w:val="hybridMultilevel"/>
     <w:tmpl w:val="FFFFFFFF"/>
@@ -2160,7 +2574,7 @@
       </w:pPr>
     </w:lvl>
   </w:abstractNum>
-  <w:abstractNum w:abstractNumId="20">
+  <w:abstractNum w:abstractNumId="21">
     <w:nsid w:val="6FB41E52"/>
     <w:multiLevelType w:val="hybridMultilevel"/>
     <w:tmpl w:val="9AF645C8"/>
@@ -2273,7 +2687,7 @@
       </w:rPr>
     </w:lvl>
   </w:abstractNum>
-  <w:abstractNum w:abstractNumId="21">
+  <w:abstractNum w:abstractNumId="22">
     <w:nsid w:val="722303E8"/>
     <w:multiLevelType w:val="hybridMultilevel"/>
     <w:tmpl w:val="FFFFFFFF"/>
@@ -2359,7 +2773,7 @@
       </w:pPr>
     </w:lvl>
   </w:abstractNum>
-  <w:abstractNum w:abstractNumId="22">
+  <w:abstractNum w:abstractNumId="23">
     <w:nsid w:val="74733624"/>
     <w:multiLevelType w:val="hybridMultilevel"/>
     <w:tmpl w:val="FFFFFFFF"/>
@@ -2445,7 +2859,7 @@
       </w:pPr>
     </w:lvl>
   </w:abstractNum>
-  <w:abstractNum w:abstractNumId="23">
+  <w:abstractNum w:abstractNumId="24">
     <w:nsid w:val="77DF718D"/>
     <w:multiLevelType w:val="hybridMultilevel"/>
     <w:tmpl w:val="9AF645C8"/>
@@ -2558,7 +2972,7 @@
       </w:rPr>
     </w:lvl>
   </w:abstractNum>
-  <w:abstractNum w:abstractNumId="24">
+  <w:abstractNum w:abstractNumId="25">
     <w:nsid w:val="7DD66154"/>
     <w:multiLevelType w:val="hybridMultilevel"/>
     <w:tmpl w:val="FFFFFFFF"/>
@@ -2672,79 +3086,82 @@
     </w:lvl>
   </w:abstractNum>
   <w:num w:numId="1">
-    <w:abstractNumId w:val="14"/>
+    <w:abstractNumId w:val="15"/>
   </w:num>
   <w:num w:numId="2">
-    <w:abstractNumId w:val="21"/>
+    <w:abstractNumId w:val="22"/>
   </w:num>
   <w:num w:numId="3">
     <w:abstractNumId w:val="2"/>
   </w:num>
   <w:num w:numId="4">
-    <w:abstractNumId w:val="24"/>
+    <w:abstractNumId w:val="25"/>
   </w:num>
   <w:num w:numId="5">
-    <w:abstractNumId w:val="12"/>
+    <w:abstractNumId w:val="13"/>
   </w:num>
   <w:num w:numId="6">
+    <w:abstractNumId w:val="8"/>
+  </w:num>
+  <w:num w:numId="7">
+    <w:abstractNumId w:val="11"/>
+  </w:num>
+  <w:num w:numId="8">
+    <w:abstractNumId w:val="9"/>
+  </w:num>
+  <w:num w:numId="9">
+    <w:abstractNumId w:val="4"/>
+  </w:num>
+  <w:num w:numId="10">
     <w:abstractNumId w:val="7"/>
   </w:num>
-  <w:num w:numId="7">
+  <w:num w:numId="11">
     <w:abstractNumId w:val="10"/>
   </w:num>
-  <w:num w:numId="8">
-    <w:abstractNumId w:val="8"/>
-  </w:num>
-  <w:num w:numId="9">
-    <w:abstractNumId w:val="3"/>
-  </w:num>
-  <w:num w:numId="10">
-    <w:abstractNumId w:val="6"/>
-  </w:num>
-  <w:num w:numId="11">
-    <w:abstractNumId w:val="9"/>
-  </w:num>
   <w:num w:numId="12">
-    <w:abstractNumId w:val="13"/>
+    <w:abstractNumId w:val="14"/>
   </w:num>
   <w:num w:numId="13">
     <w:abstractNumId w:val="1"/>
   </w:num>
   <w:num w:numId="14">
+    <w:abstractNumId w:val="19"/>
+  </w:num>
+  <w:num w:numId="15">
     <w:abstractNumId w:val="18"/>
   </w:num>
-  <w:num w:numId="15">
+  <w:num w:numId="16">
     <w:abstractNumId w:val="17"/>
   </w:num>
-  <w:num w:numId="16">
+  <w:num w:numId="17">
+    <w:abstractNumId w:val="24"/>
+  </w:num>
+  <w:num w:numId="18">
+    <w:abstractNumId w:val="21"/>
+  </w:num>
+  <w:num w:numId="19">
+    <w:abstractNumId w:val="12"/>
+  </w:num>
+  <w:num w:numId="20">
+    <w:abstractNumId w:val="20"/>
+  </w:num>
+  <w:num w:numId="21">
+    <w:abstractNumId w:val="6"/>
+  </w:num>
+  <w:num w:numId="22">
     <w:abstractNumId w:val="16"/>
   </w:num>
-  <w:num w:numId="17">
+  <w:num w:numId="23">
     <w:abstractNumId w:val="23"/>
   </w:num>
-  <w:num w:numId="18">
-    <w:abstractNumId w:val="20"/>
-  </w:num>
-  <w:num w:numId="19">
-    <w:abstractNumId w:val="11"/>
-  </w:num>
-  <w:num w:numId="20">
-    <w:abstractNumId w:val="19"/>
-  </w:num>
-  <w:num w:numId="21">
+  <w:num w:numId="24">
     <w:abstractNumId w:val="5"/>
-  </w:num>
-  <w:num w:numId="22">
-    <w:abstractNumId w:val="15"/>
-  </w:num>
-  <w:num w:numId="23">
-    <w:abstractNumId w:val="22"/>
-  </w:num>
-  <w:num w:numId="24">
-    <w:abstractNumId w:val="4"/>
   </w:num>
   <w:num w:numId="25">
     <w:abstractNumId w:val="0"/>
+  </w:num>
+  <w:num w:numId="26">
+    <w:abstractNumId w:val="3"/>
   </w:num>
 </w:numbering>
 </file>
@@ -3853,7 +4270,7 @@
 </file>
 
 <file path=customXml/itemProps1.xml><?xml version="1.0" encoding="utf-8"?>
-<ds:datastoreItem xmlns:ds="http://schemas.openxmlformats.org/officeDocument/2006/customXml" ds:itemID="{497A9303-9B39-4D61-BCE1-8175335A6A69}">
+<ds:datastoreItem xmlns:ds="http://schemas.openxmlformats.org/officeDocument/2006/customXml" ds:itemID="{EDD48F15-6DAA-4DBB-8CDF-1C3B1BC2F665}">
   <ds:schemaRefs>
     <ds:schemaRef ds:uri="http://schemas.openxmlformats.org/officeDocument/2006/bibliography"/>
   </ds:schemaRefs>

</xml_diff>